<commit_message>
Add some MRP stuff
</commit_message>
<xml_diff>
--- a/writeup/MainNarrative.docx
+++ b/writeup/MainNarrative.docx
@@ -320,37 +320,19 @@
         </w:rPr>
         <w:t>. Web based push surveys tend to have better response rates for younger individuals compared to direct telephone surveys (</w:t>
       </w:r>
-      <w:proofErr w:type="spellStart"/>
-      <w:r>
-        <w:rPr>
-          <w:sz w:val="24"/>
-          <w:szCs w:val="24"/>
-        </w:rPr>
-        <w:t>Dillman</w:t>
-      </w:r>
-      <w:proofErr w:type="spellEnd"/>
-      <w:r>
-        <w:rPr>
-          <w:sz w:val="24"/>
-          <w:szCs w:val="24"/>
-        </w:rPr>
-        <w:t xml:space="preserve">, 2017; </w:t>
-      </w:r>
-      <w:proofErr w:type="spellStart"/>
-      <w:r>
-        <w:rPr>
-          <w:sz w:val="24"/>
-          <w:szCs w:val="24"/>
-        </w:rPr>
-        <w:t>Grubert</w:t>
-      </w:r>
-      <w:proofErr w:type="spellEnd"/>
-      <w:r>
-        <w:rPr>
-          <w:sz w:val="24"/>
-          <w:szCs w:val="24"/>
-        </w:rPr>
-        <w:t xml:space="preserve">, 2019; Rosenbaum et al., 2015). </w:t>
+      <w:r>
+        <w:rPr>
+          <w:sz w:val="24"/>
+          <w:szCs w:val="24"/>
+        </w:rPr>
+        <w:t xml:space="preserve">Dillman, 2017; </w:t>
+      </w:r>
+      <w:r>
+        <w:rPr>
+          <w:sz w:val="24"/>
+          <w:szCs w:val="24"/>
+        </w:rPr>
+        <w:t xml:space="preserve">Grubert, 2019; Rosenbaum et al., 2015). </w:t>
       </w:r>
     </w:p>
     <w:p>
@@ -707,23 +689,7 @@
           <w:sz w:val="24"/>
           <w:szCs w:val="24"/>
         </w:rPr>
-        <w:t>veraging perceptions over larger areas, such as entire cities or larger neighborhoods, as is traditionally done in social science research (</w:t>
-      </w:r>
-      <w:proofErr w:type="spellStart"/>
-      <w:r>
-        <w:rPr>
-          <w:sz w:val="24"/>
-          <w:szCs w:val="24"/>
-        </w:rPr>
-        <w:t>Raudenbush</w:t>
-      </w:r>
-      <w:proofErr w:type="spellEnd"/>
-      <w:r>
-        <w:rPr>
-          <w:sz w:val="24"/>
-          <w:szCs w:val="24"/>
-        </w:rPr>
-        <w:t xml:space="preserve"> &amp; Sampson, 1999), will ultimately result in </w:t>
+        <w:t xml:space="preserve">veraging perceptions over larger areas, such as entire cities or larger neighborhoods, as is traditionally done in social science research (Raudenbush &amp; Sampson, 1999), will ultimately result in </w:t>
       </w:r>
       <w:r>
         <w:rPr>
@@ -768,23 +734,7 @@
           <w:sz w:val="24"/>
           <w:szCs w:val="24"/>
         </w:rPr>
-        <w:t xml:space="preserve"> (</w:t>
-      </w:r>
-      <w:proofErr w:type="spellStart"/>
-      <w:r>
-        <w:rPr>
-          <w:sz w:val="24"/>
-          <w:szCs w:val="24"/>
-        </w:rPr>
-        <w:t>Dillman</w:t>
-      </w:r>
-      <w:proofErr w:type="spellEnd"/>
-      <w:r>
-        <w:rPr>
-          <w:sz w:val="24"/>
-          <w:szCs w:val="24"/>
-        </w:rPr>
-        <w:t xml:space="preserve">, 2017). </w:t>
+        <w:t xml:space="preserve"> (Dillman, 2017). </w:t>
       </w:r>
     </w:p>
     <w:p>
@@ -832,39 +782,7 @@
           <w:sz w:val="24"/>
           <w:szCs w:val="24"/>
         </w:rPr>
-        <w:t>send mailers, such as postcards or letters, to every individual in a single mailing route (</w:t>
-      </w:r>
-      <w:proofErr w:type="spellStart"/>
-      <w:r>
-        <w:rPr>
-          <w:sz w:val="24"/>
-          <w:szCs w:val="24"/>
-        </w:rPr>
-        <w:t>Grubert</w:t>
-      </w:r>
-      <w:proofErr w:type="spellEnd"/>
-      <w:r>
-        <w:rPr>
-          <w:sz w:val="24"/>
-          <w:szCs w:val="24"/>
-        </w:rPr>
-        <w:t xml:space="preserve">, 2019). Mailing routes are smaller than zip-codes, typically fewer than 1000 residential addresses per area (after often only a few hundred addresses). As such, they are smaller geographic areas than </w:t>
-      </w:r>
-      <w:proofErr w:type="spellStart"/>
-      <w:r>
-        <w:rPr>
-          <w:sz w:val="24"/>
-          <w:szCs w:val="24"/>
-        </w:rPr>
-        <w:t>zipcodes</w:t>
-      </w:r>
-      <w:proofErr w:type="spellEnd"/>
-      <w:r>
-        <w:rPr>
-          <w:sz w:val="24"/>
-          <w:szCs w:val="24"/>
-        </w:rPr>
-        <w:t xml:space="preserve"> but larger than street segments.</w:t>
+        <w:t>send mailers, such as postcards or letters, to every individual in a single mailing route (Grubert, 2019). Mailing routes are smaller than zip-codes, typically fewer than 1000 residential addresses per area (after often only a few hundred addresses). As such, they are smaller geographic areas than zipcodes but larger than street segments.</w:t>
       </w:r>
     </w:p>
     <w:p>
@@ -940,39 +858,7 @@
           <w:sz w:val="24"/>
           <w:szCs w:val="24"/>
         </w:rPr>
-        <w:t xml:space="preserve"> in our experience do not generate as accurate estimates of micro-level areas. Wheeler et al. (2020) </w:t>
-      </w:r>
-      <w:proofErr w:type="gramStart"/>
-      <w:r>
-        <w:rPr>
-          <w:sz w:val="24"/>
-          <w:szCs w:val="24"/>
-        </w:rPr>
-        <w:t>find</w:t>
-      </w:r>
-      <w:proofErr w:type="gramEnd"/>
-      <w:r>
-        <w:rPr>
-          <w:sz w:val="24"/>
-          <w:szCs w:val="24"/>
-        </w:rPr>
-        <w:t xml:space="preserve"> that for a random digit dialing survey in which they additionally asked respondents to list their nearest intersection, over 25% refused to answer the question, and an additional 13% provided either </w:t>
-      </w:r>
-      <w:proofErr w:type="spellStart"/>
-      <w:r>
-        <w:rPr>
-          <w:sz w:val="24"/>
-          <w:szCs w:val="24"/>
-        </w:rPr>
-        <w:t>ungeocodeable</w:t>
-      </w:r>
-      <w:proofErr w:type="spellEnd"/>
-      <w:r>
-        <w:rPr>
-          <w:sz w:val="24"/>
-          <w:szCs w:val="24"/>
-        </w:rPr>
-        <w:t xml:space="preserve"> </w:t>
+        <w:t xml:space="preserve"> in our experience do not generate as accurate estimates of micro-level areas. Wheeler et al. (2020) find that for a random digit dialing survey in which they additionally asked respondents to list their nearest intersection, over 25% refused to answer the question, and an additional 13% provided either ungeocodeable </w:t>
       </w:r>
       <w:r>
         <w:rPr>
@@ -1032,39 +918,14 @@
           <w:szCs w:val="24"/>
         </w:rPr>
         <w:lastRenderedPageBreak/>
-        <w:t>(</w:t>
-      </w:r>
-      <w:proofErr w:type="spellStart"/>
-      <w:r>
-        <w:rPr>
-          <w:sz w:val="24"/>
-          <w:szCs w:val="24"/>
-        </w:rPr>
-        <w:t>Guterbock</w:t>
-      </w:r>
-      <w:proofErr w:type="spellEnd"/>
-      <w:r>
-        <w:rPr>
-          <w:sz w:val="24"/>
-          <w:szCs w:val="24"/>
-        </w:rPr>
-        <w:t xml:space="preserve"> et al., 2018). </w:t>
-      </w:r>
-      <w:proofErr w:type="gramStart"/>
-      <w:r>
-        <w:rPr>
-          <w:sz w:val="24"/>
-          <w:szCs w:val="24"/>
-        </w:rPr>
-        <w:t>Thus</w:t>
-      </w:r>
-      <w:proofErr w:type="gramEnd"/>
-      <w:r>
-        <w:rPr>
-          <w:sz w:val="24"/>
-          <w:szCs w:val="24"/>
-        </w:rPr>
-        <w:t xml:space="preserve"> estimates of survey costs per survey completion</w:t>
+        <w:t xml:space="preserve">(Guterbock et al., 2018). </w:t>
+      </w:r>
+      <w:r>
+        <w:rPr>
+          <w:sz w:val="24"/>
+          <w:szCs w:val="24"/>
+        </w:rPr>
+        <w:t>Thus estimates of survey costs per survey completion</w:t>
       </w:r>
       <w:r>
         <w:rPr>
@@ -1249,21 +1110,12 @@
         </w:rPr>
         <w:t xml:space="preserve">. It would require hiring multiple persistent positions to conduct the surveys, given salary and fringe for such </w:t>
       </w:r>
-      <w:proofErr w:type="gramStart"/>
-      <w:r>
-        <w:rPr>
-          <w:sz w:val="24"/>
-          <w:szCs w:val="24"/>
-        </w:rPr>
-        <w:t>full time</w:t>
-      </w:r>
-      <w:proofErr w:type="gramEnd"/>
-      <w:r>
-        <w:rPr>
-          <w:sz w:val="24"/>
-          <w:szCs w:val="24"/>
-        </w:rPr>
-        <w:t xml:space="preserve"> </w:t>
+      <w:r>
+        <w:rPr>
+          <w:sz w:val="24"/>
+          <w:szCs w:val="24"/>
+        </w:rPr>
+        <w:t xml:space="preserve">full time </w:t>
       </w:r>
       <w:r>
         <w:rPr>
@@ -1361,23 +1213,7 @@
           <w:szCs w:val="24"/>
         </w:rPr>
         <w:lastRenderedPageBreak/>
-        <w:t xml:space="preserve">Our budget estimates (see the Appendix) $7.25 per completed survey using the EDDM approach. </w:t>
-      </w:r>
-      <w:proofErr w:type="gramStart"/>
-      <w:r>
-        <w:rPr>
-          <w:sz w:val="24"/>
-          <w:szCs w:val="24"/>
-        </w:rPr>
-        <w:t>Thus</w:t>
-      </w:r>
-      <w:proofErr w:type="gramEnd"/>
-      <w:r>
-        <w:rPr>
-          <w:sz w:val="24"/>
-          <w:szCs w:val="24"/>
-        </w:rPr>
-        <w:t xml:space="preserve"> with a budget of under $10,000 per year, a city can generate over 1000 survey responses. </w:t>
+        <w:t xml:space="preserve">Our budget estimates (see the Appendix) $7.25 per completed survey using the EDDM approach. Thus with a budget of under $10,000 per year, a city can generate over 1000 survey responses. </w:t>
       </w:r>
     </w:p>
     <w:p>
@@ -1402,6 +1238,237 @@
           <w:szCs w:val="24"/>
         </w:rPr>
         <w:t>Why MRP is necessary to make an accurate map of survey attitudes</w:t>
+      </w:r>
+    </w:p>
+    <w:p>
+      <w:pPr>
+        <w:spacing w:line="480" w:lineRule="auto"/>
+        <w:rPr>
+          <w:sz w:val="24"/>
+          <w:szCs w:val="24"/>
+        </w:rPr>
+      </w:pPr>
+      <w:r>
+        <w:rPr>
+          <w:b/>
+          <w:bCs/>
+          <w:sz w:val="24"/>
+          <w:szCs w:val="24"/>
+        </w:rPr>
+        <w:tab/>
+      </w:r>
+      <w:r>
+        <w:rPr>
+          <w:sz w:val="24"/>
+          <w:szCs w:val="24"/>
+        </w:rPr>
+        <w:t xml:space="preserve">Multilevel regression with post stratification (MRP) is a </w:t>
+      </w:r>
+      <w:r>
+        <w:rPr>
+          <w:sz w:val="24"/>
+          <w:szCs w:val="24"/>
+        </w:rPr>
+        <w:t>commonly used</w:t>
+      </w:r>
+      <w:r>
+        <w:rPr>
+          <w:sz w:val="24"/>
+          <w:szCs w:val="24"/>
+        </w:rPr>
+        <w:t xml:space="preserve"> technique to weight and adjust surveys for non-response bias as well as to generate small-area estimates. MRP is often used in public opinion </w:t>
+      </w:r>
+      <w:r>
+        <w:rPr>
+          <w:sz w:val="24"/>
+          <w:szCs w:val="24"/>
+        </w:rPr>
+        <w:t xml:space="preserve">or political polling where the samples are often drawn from the state level, but inferences are desired at the county level. Obtaining reliable estimates from surveys at smaller geographic areas present two problems: (1) responses to the survey are often not representative of the population of interest and (2) survey estimates for sparsely populated strata are highly variable or undefined using conventional methods. MRP handles both issues by combining survey post stratification </w:t>
+      </w:r>
+      <w:r>
+        <w:rPr>
+          <w:sz w:val="24"/>
+          <w:szCs w:val="24"/>
+        </w:rPr>
+        <w:t xml:space="preserve">with Bayesian multi-level regression. In brief: the outcome of interest is first estimated using a multi-level regression that includes the demographic strata, </w:t>
+      </w:r>
+      <w:r>
+        <w:rPr>
+          <w:sz w:val="24"/>
+          <w:szCs w:val="24"/>
+        </w:rPr>
+        <w:t>auxiliary</w:t>
+      </w:r>
+      <w:r>
+        <w:rPr>
+          <w:sz w:val="24"/>
+          <w:szCs w:val="24"/>
+        </w:rPr>
+        <w:t xml:space="preserve"> variables, and random effects for the strata of interest. This is useful because Bayesian methods allow more sparsely populated strata to “borrow” information from other strata via partial pooling (Gelman, et al., 2013). This has the distinct advantage of allowing for estimates </w:t>
+      </w:r>
+      <w:r>
+        <w:rPr>
+          <w:sz w:val="24"/>
+          <w:szCs w:val="24"/>
+        </w:rPr>
+        <w:t xml:space="preserve">for strata </w:t>
+      </w:r>
+      <w:r>
+        <w:rPr>
+          <w:sz w:val="24"/>
+          <w:szCs w:val="24"/>
+        </w:rPr>
+        <w:t>which are not even observed in the original survey</w:t>
+      </w:r>
+      <w:r>
+        <w:rPr>
+          <w:sz w:val="24"/>
+          <w:szCs w:val="24"/>
+        </w:rPr>
+        <w:t xml:space="preserve">. In the second step the estimates from the regression model are post stratified onto ground-truth demographic counts. These generally are obtained from either the decennial census or one of the waves of the American Community Survey. </w:t>
+      </w:r>
+      <w:r>
+        <w:rPr>
+          <w:sz w:val="24"/>
+          <w:szCs w:val="24"/>
+        </w:rPr>
+        <w:t>Hence, MRP provides a statistically principled way to both adjust for non-response bias and also obtain small-area estimates.</w:t>
+      </w:r>
+      <w:r>
+        <w:rPr>
+          <w:sz w:val="24"/>
+          <w:szCs w:val="24"/>
+        </w:rPr>
+        <w:t xml:space="preserve"> We wish to emphasize that this is in </w:t>
+      </w:r>
+      <w:r>
+        <w:rPr>
+          <w:sz w:val="24"/>
+          <w:szCs w:val="24"/>
+        </w:rPr>
+        <w:lastRenderedPageBreak/>
+        <w:t xml:space="preserve">contrast to more conventional survey weighting (e.g., using inverse probability or raking weights) which are often unable to estimate stable weights for sparse population strata. </w:t>
+      </w:r>
+    </w:p>
+    <w:p>
+      <w:pPr>
+        <w:spacing w:line="480" w:lineRule="auto"/>
+        <w:rPr>
+          <w:sz w:val="24"/>
+          <w:szCs w:val="24"/>
+        </w:rPr>
+      </w:pPr>
+      <w:r>
+        <w:rPr>
+          <w:sz w:val="24"/>
+          <w:szCs w:val="24"/>
+        </w:rPr>
+        <w:tab/>
+        <w:t xml:space="preserve">While MRP has often been applied in nation-wide surveys for county or sub-county estimates, it can be applied at any geographic level where sufficient </w:t>
+      </w:r>
+      <w:r>
+        <w:rPr>
+          <w:sz w:val="24"/>
+          <w:szCs w:val="24"/>
+        </w:rPr>
+        <w:t>auxiliary</w:t>
+      </w:r>
+      <w:r>
+        <w:rPr>
+          <w:sz w:val="24"/>
+          <w:szCs w:val="24"/>
+        </w:rPr>
+        <w:t xml:space="preserve"> information is present. A forthcoming paper by Circo, Melde, and McGarrell (2023) used MRP to estimate block-group level estimates of attitudes toward the police in Detroit, MI. </w:t>
+      </w:r>
+      <w:r>
+        <w:rPr>
+          <w:sz w:val="24"/>
+          <w:szCs w:val="24"/>
+        </w:rPr>
+        <w:t xml:space="preserve">For the current </w:t>
+      </w:r>
+      <w:r>
+        <w:rPr>
+          <w:sz w:val="24"/>
+          <w:szCs w:val="24"/>
+        </w:rPr>
+        <w:t>inquiry</w:t>
+      </w:r>
+      <w:r>
+        <w:rPr>
+          <w:sz w:val="24"/>
+          <w:szCs w:val="24"/>
+        </w:rPr>
+        <w:t xml:space="preserve">, as long as survey respondents can be geographically identified to the micro-level, the aforementioned MRP approach can be used. For example:  if survey respondents identified the street intersection nearest their home, demographic information on sex and race could easily be obtained at the block or block group level. A preliminary proof-of-concept </w:t>
+      </w:r>
+      <w:r>
+        <w:rPr>
+          <w:sz w:val="24"/>
+          <w:szCs w:val="24"/>
+        </w:rPr>
+        <w:t xml:space="preserve">study using a community survey of 842 residents in Raleigh, NC showed that obtaining stable model estimates in all 107 block groups was trivial. Given the cost estimates above ($10,000/1,000 responses) a mid-to-large sized city could easily obtain small-area estimates of survey responses. This has the added benefit of helping to generate survey estimates for regions of a city which are typically underserved, and consequently often have lower response rates than more affluent areas. </w:t>
+      </w:r>
+    </w:p>
+    <w:p>
+      <w:pPr>
+        <w:spacing w:line="480" w:lineRule="auto"/>
+        <w:rPr>
+          <w:sz w:val="24"/>
+          <w:szCs w:val="24"/>
+        </w:rPr>
+      </w:pPr>
+      <w:r>
+        <w:rPr>
+          <w:sz w:val="24"/>
+          <w:szCs w:val="24"/>
+        </w:rPr>
+        <w:tab/>
+        <w:t xml:space="preserve">When considering MRP for this approach, it is important to consider specifically </w:t>
+      </w:r>
+      <w:r>
+        <w:rPr>
+          <w:i/>
+          <w:iCs/>
+          <w:sz w:val="24"/>
+          <w:szCs w:val="24"/>
+        </w:rPr>
+        <w:t>why</w:t>
+      </w:r>
+      <w:r>
+        <w:rPr>
+          <w:sz w:val="24"/>
+          <w:szCs w:val="24"/>
+        </w:rPr>
+        <w:t xml:space="preserve"> this method is effective for DOJ’s stated goals. First, MRP effectively utilizes existing population demographic data to adjust for differential non-response. Second, given the importance assigned to survey estimates at small levels of geography, MRP can effectively generate estimates for these small areas within sparsely populated demographic strata (for example, the </w:t>
+      </w:r>
+      <w:r>
+        <w:rPr>
+          <w:sz w:val="24"/>
+          <w:szCs w:val="24"/>
+        </w:rPr>
+        <w:t>18–24-year-old</w:t>
+      </w:r>
+      <w:r>
+        <w:rPr>
+          <w:sz w:val="24"/>
+          <w:szCs w:val="24"/>
+        </w:rPr>
+        <w:t xml:space="preserve"> Black Males)</w:t>
+      </w:r>
+      <w:r>
+        <w:rPr>
+          <w:sz w:val="24"/>
+          <w:szCs w:val="24"/>
+        </w:rPr>
+        <w:t xml:space="preserve">. Historically it is these specific groups (young minority males) </w:t>
+      </w:r>
+      <w:r>
+        <w:rPr>
+          <w:sz w:val="24"/>
+          <w:szCs w:val="24"/>
+        </w:rPr>
+        <w:lastRenderedPageBreak/>
+        <w:t>which are disproportionately underrepresented in surveys. (ADD SOME MORE STUFF HERE ABOUT GEOGRAPHIC ANALYSIS, SPATIAL WEIGHTS, ETC…)</w:t>
       </w:r>
     </w:p>
     <w:p>
@@ -2054,6 +2121,7 @@
   <w:style w:type="character" w:default="1" w:styleId="DefaultParagraphFont">
     <w:name w:val="Default Paragraph Font"/>
     <w:uiPriority w:val="1"/>
+    <w:semiHidden/>
     <w:unhideWhenUsed/>
   </w:style>
   <w:style w:type="table" w:default="1" w:styleId="TableNormal">

</xml_diff>